<commit_message>
Sun Feb  2 15:11:44 CET 2025
</commit_message>
<xml_diff>
--- a/_GPO/Progetto/Verde/1.business_case.docx
+++ b/_GPO/Progetto/Verde/1.business_case.docx
@@ -1,6 +1,6 @@
 
 <file path=word/document.xml><?xml version="1.0" encoding="utf-8"?>
-<w:document xmlns:wpc="http://schemas.microsoft.com/office/word/2010/wordprocessingCanvas" xmlns:cx="http://schemas.microsoft.com/office/drawing/2014/chartex" xmlns:cx1="http://schemas.microsoft.com/office/drawing/2015/9/8/chartex" xmlns:cx2="http://schemas.microsoft.com/office/drawing/2015/10/21/chartex" xmlns:cx3="http://schemas.microsoft.com/office/drawing/2016/5/9/chartex" xmlns:cx4="http://schemas.microsoft.com/office/drawing/2016/5/10/chartex" xmlns:cx5="http://schemas.microsoft.com/office/drawing/2016/5/11/chartex" xmlns:cx6="http://schemas.microsoft.com/office/drawing/2016/5/12/chartex" xmlns:cx7="http://schemas.microsoft.com/office/drawing/2016/5/13/chartex" xmlns:cx8="http://schemas.microsoft.com/office/drawing/2016/5/14/chartex" xmlns:mc="http://schemas.openxmlformats.org/markup-compatibility/2006" xmlns:aink="http://schemas.microsoft.com/office/drawing/2016/ink" xmlns:am3d="http://schemas.microsoft.com/office/drawing/2017/model3d" xmlns:o="urn:schemas-microsoft-com:office:office" xmlns:oel="http://schemas.microsoft.com/office/2019/extlst" xmlns:r="http://schemas.openxmlformats.org/officeDocument/2006/relationships" xmlns:m="http://schemas.openxmlformats.org/officeDocument/2006/math" xmlns:v="urn:schemas-microsoft-com:vml" xmlns:wp14="http://schemas.microsoft.com/office/word/2010/wordprocessingDrawing" xmlns:wp="http://schemas.openxmlformats.org/drawingml/2006/wordprocessingDrawing" xmlns:w10="urn:schemas-microsoft-com:office:word" xmlns:w="http://schemas.openxmlformats.org/wordprocessingml/2006/main" xmlns:w14="http://schemas.microsoft.com/office/word/2010/wordml" xmlns:w15="http://schemas.microsoft.com/office/word/2012/wordml" xmlns:w16cex="http://schemas.microsoft.com/office/word/2018/wordml/cex" xmlns:w16cid="http://schemas.microsoft.com/office/word/2016/wordml/cid" xmlns:w16="http://schemas.microsoft.com/office/word/2018/wordml" xmlns:w16du="http://schemas.microsoft.com/office/word/2023/wordml/word16du" xmlns:w16sdtdh="http://schemas.microsoft.com/office/word/2020/wordml/sdtdatahash" xmlns:w16sdtfl="http://schemas.microsoft.com/office/word/2024/wordml/sdtformatlock" xmlns:w16se="http://schemas.microsoft.com/office/word/2015/wordml/symex" xmlns:wpg="http://schemas.microsoft.com/office/word/2010/wordprocessingGroup" xmlns:wpi="http://schemas.microsoft.com/office/word/2010/wordprocessingInk" xmlns:wne="http://schemas.microsoft.com/office/word/2006/wordml" xmlns:wps="http://schemas.microsoft.com/office/word/2010/wordprocessingShape" mc:Ignorable="w14 w15 w16se w16cid w16 w16cex w16sdtdh w16sdtfl w16du wp14">
+<w:document xmlns:wpc="http://schemas.microsoft.com/office/word/2010/wordprocessingCanvas" xmlns:cx="http://schemas.microsoft.com/office/drawing/2014/chartex" xmlns:cx1="http://schemas.microsoft.com/office/drawing/2015/9/8/chartex" xmlns:cx2="http://schemas.microsoft.com/office/drawing/2015/10/21/chartex" xmlns:cx3="http://schemas.microsoft.com/office/drawing/2016/5/9/chartex" xmlns:cx4="http://schemas.microsoft.com/office/drawing/2016/5/10/chartex" xmlns:cx5="http://schemas.microsoft.com/office/drawing/2016/5/11/chartex" xmlns:cx6="http://schemas.microsoft.com/office/drawing/2016/5/12/chartex" xmlns:cx7="http://schemas.microsoft.com/office/drawing/2016/5/13/chartex" xmlns:cx8="http://schemas.microsoft.com/office/drawing/2016/5/14/chartex" xmlns:mc="http://schemas.openxmlformats.org/markup-compatibility/2006" xmlns:aink="http://schemas.microsoft.com/office/drawing/2016/ink" xmlns:am3d="http://schemas.microsoft.com/office/drawing/2017/model3d" xmlns:o="urn:schemas-microsoft-com:office:office" xmlns:oel="http://schemas.microsoft.com/office/2019/extlst" xmlns:r="http://schemas.openxmlformats.org/officeDocument/2006/relationships" xmlns:m="http://schemas.openxmlformats.org/officeDocument/2006/math" xmlns:v="urn:schemas-microsoft-com:vml" xmlns:wp14="http://schemas.microsoft.com/office/word/2010/wordprocessingDrawing" xmlns:wp="http://schemas.openxmlformats.org/drawingml/2006/wordprocessingDrawing" xmlns:w10="urn:schemas-microsoft-com:office:word" xmlns:w="http://schemas.openxmlformats.org/wordprocessingml/2006/main" xmlns:w14="http://schemas.microsoft.com/office/word/2010/wordml" xmlns:w15="http://schemas.microsoft.com/office/word/2012/wordml" xmlns:w16cex="http://schemas.microsoft.com/office/word/2018/wordml/cex" xmlns:w16cid="http://schemas.microsoft.com/office/word/2016/wordml/cid" xmlns:w16="http://schemas.microsoft.com/office/word/2018/wordml" xmlns:w16du="http://schemas.microsoft.com/office/word/2023/wordml/word16du" xmlns:w16sdtdh="http://schemas.microsoft.com/office/word/2020/wordml/sdtdatahash" xmlns:w16se="http://schemas.microsoft.com/office/word/2015/wordml/symex" xmlns:wpg="http://schemas.microsoft.com/office/word/2010/wordprocessingGroup" xmlns:wpi="http://schemas.microsoft.com/office/word/2010/wordprocessingInk" xmlns:wne="http://schemas.microsoft.com/office/word/2006/wordml" xmlns:wps="http://schemas.microsoft.com/office/word/2010/wordprocessingShape" mc:Ignorable="w14 w15 w16se w16cid w16 w16cex w16sdtdh w16du wp14">
   <w:body>
     <w:p>
       <w:pPr>
@@ -92,10 +92,10 @@
       <w:r>
         <w:t xml:space="preserve">una breve panoramica è visibile in questo </w:t>
       </w:r>
-      <w:hyperlink r:id="rId5" w:history="1">
+      <w:hyperlink r:id="rId8" w:history="1">
         <w:r>
           <w:rPr>
-            <w:rStyle w:val="Collegamentoipertestuale"/>
+            <w:rStyle w:val="Hyperlink"/>
           </w:rPr>
           <w:t>articolo</w:t>
         </w:r>
@@ -127,7 +127,12 @@
         <w:t xml:space="preserve"> a Barzanò</w:t>
       </w:r>
       <w:r>
-        <w:t>, offrendo una vasta scelta di pizze, incluse proposte gourmet realizzate con prodotti forniti da aziende agricole locali. Questo modello non solo instaura un legame con il territorio, ma promuove anche un approccio sostenibile e a chilometro zero, utilizzando materie prime biologiche e di alta qualità.</w:t>
+        <w:t xml:space="preserve">, offrendo una vasta scelta di pizze, incluse proposte gourmet realizzate con prodotti forniti da aziende agricole locali. </w:t>
+      </w:r>
+    </w:p>
+    <w:p>
+      <w:r>
+        <w:t>Questo modello non solo instaura un legame con il territorio, ma promuove anche un approccio sostenibile e a chilometro zero, utilizzando materie prime biologiche e di alta qualità.</w:t>
       </w:r>
     </w:p>
     <w:p>
@@ -294,7 +299,7 @@
     </w:p>
     <w:p>
       <w:pPr>
-        <w:pStyle w:val="Paragrafoelenco"/>
+        <w:pStyle w:val="ListParagraph"/>
         <w:numPr>
           <w:ilvl w:val="0"/>
           <w:numId w:val="4"/>
@@ -312,7 +317,7 @@
     </w:p>
     <w:p>
       <w:pPr>
-        <w:pStyle w:val="Paragrafoelenco"/>
+        <w:pStyle w:val="ListParagraph"/>
         <w:numPr>
           <w:ilvl w:val="0"/>
           <w:numId w:val="4"/>
@@ -335,7 +340,7 @@
     </w:p>
     <w:p>
       <w:pPr>
-        <w:pStyle w:val="Paragrafoelenco"/>
+        <w:pStyle w:val="ListParagraph"/>
         <w:numPr>
           <w:ilvl w:val="0"/>
           <w:numId w:val="4"/>
@@ -347,7 +352,7 @@
     </w:p>
     <w:p>
       <w:pPr>
-        <w:pStyle w:val="Paragrafoelenco"/>
+        <w:pStyle w:val="ListParagraph"/>
         <w:numPr>
           <w:ilvl w:val="0"/>
           <w:numId w:val="4"/>
@@ -359,7 +364,7 @@
     </w:p>
     <w:p>
       <w:pPr>
-        <w:pStyle w:val="Paragrafoelenco"/>
+        <w:pStyle w:val="ListParagraph"/>
         <w:numPr>
           <w:ilvl w:val="0"/>
           <w:numId w:val="4"/>
@@ -371,7 +376,7 @@
     </w:p>
     <w:p>
       <w:pPr>
-        <w:pStyle w:val="Paragrafoelenco"/>
+        <w:pStyle w:val="ListParagraph"/>
         <w:numPr>
           <w:ilvl w:val="0"/>
           <w:numId w:val="4"/>
@@ -849,7 +854,7 @@
 </file>
 
 <file path=word/numbering.xml><?xml version="1.0" encoding="utf-8"?>
-<w:numbering xmlns:wpc="http://schemas.microsoft.com/office/word/2010/wordprocessingCanvas" xmlns:cx="http://schemas.microsoft.com/office/drawing/2014/chartex" xmlns:cx1="http://schemas.microsoft.com/office/drawing/2015/9/8/chartex" xmlns:cx2="http://schemas.microsoft.com/office/drawing/2015/10/21/chartex" xmlns:cx3="http://schemas.microsoft.com/office/drawing/2016/5/9/chartex" xmlns:cx4="http://schemas.microsoft.com/office/drawing/2016/5/10/chartex" xmlns:cx5="http://schemas.microsoft.com/office/drawing/2016/5/11/chartex" xmlns:cx6="http://schemas.microsoft.com/office/drawing/2016/5/12/chartex" xmlns:cx7="http://schemas.microsoft.com/office/drawing/2016/5/13/chartex" xmlns:cx8="http://schemas.microsoft.com/office/drawing/2016/5/14/chartex" xmlns:mc="http://schemas.openxmlformats.org/markup-compatibility/2006" xmlns:aink="http://schemas.microsoft.com/office/drawing/2016/ink" xmlns:am3d="http://schemas.microsoft.com/office/drawing/2017/model3d" xmlns:o="urn:schemas-microsoft-com:office:office" xmlns:oel="http://schemas.microsoft.com/office/2019/extlst" xmlns:r="http://schemas.openxmlformats.org/officeDocument/2006/relationships" xmlns:m="http://schemas.openxmlformats.org/officeDocument/2006/math" xmlns:v="urn:schemas-microsoft-com:vml" xmlns:wp14="http://schemas.microsoft.com/office/word/2010/wordprocessingDrawing" xmlns:wp="http://schemas.openxmlformats.org/drawingml/2006/wordprocessingDrawing" xmlns:w10="urn:schemas-microsoft-com:office:word" xmlns:w="http://schemas.openxmlformats.org/wordprocessingml/2006/main" xmlns:w14="http://schemas.microsoft.com/office/word/2010/wordml" xmlns:w15="http://schemas.microsoft.com/office/word/2012/wordml" xmlns:w16cex="http://schemas.microsoft.com/office/word/2018/wordml/cex" xmlns:w16cid="http://schemas.microsoft.com/office/word/2016/wordml/cid" xmlns:w16="http://schemas.microsoft.com/office/word/2018/wordml" xmlns:w16du="http://schemas.microsoft.com/office/word/2023/wordml/word16du" xmlns:w16sdtdh="http://schemas.microsoft.com/office/word/2020/wordml/sdtdatahash" xmlns:w16sdtfl="http://schemas.microsoft.com/office/word/2024/wordml/sdtformatlock" xmlns:w16se="http://schemas.microsoft.com/office/word/2015/wordml/symex" xmlns:wpg="http://schemas.microsoft.com/office/word/2010/wordprocessingGroup" xmlns:wpi="http://schemas.microsoft.com/office/word/2010/wordprocessingInk" xmlns:wne="http://schemas.microsoft.com/office/word/2006/wordml" xmlns:wps="http://schemas.microsoft.com/office/word/2010/wordprocessingShape" mc:Ignorable="w14 w15 w16se w16cid w16 w16cex w16sdtdh w16sdtfl w16du wp14">
+<w:numbering xmlns:wpc="http://schemas.microsoft.com/office/word/2010/wordprocessingCanvas" xmlns:cx="http://schemas.microsoft.com/office/drawing/2014/chartex" xmlns:cx1="http://schemas.microsoft.com/office/drawing/2015/9/8/chartex" xmlns:cx2="http://schemas.microsoft.com/office/drawing/2015/10/21/chartex" xmlns:cx3="http://schemas.microsoft.com/office/drawing/2016/5/9/chartex" xmlns:cx4="http://schemas.microsoft.com/office/drawing/2016/5/10/chartex" xmlns:cx5="http://schemas.microsoft.com/office/drawing/2016/5/11/chartex" xmlns:cx6="http://schemas.microsoft.com/office/drawing/2016/5/12/chartex" xmlns:cx7="http://schemas.microsoft.com/office/drawing/2016/5/13/chartex" xmlns:cx8="http://schemas.microsoft.com/office/drawing/2016/5/14/chartex" xmlns:mc="http://schemas.openxmlformats.org/markup-compatibility/2006" xmlns:aink="http://schemas.microsoft.com/office/drawing/2016/ink" xmlns:am3d="http://schemas.microsoft.com/office/drawing/2017/model3d" xmlns:o="urn:schemas-microsoft-com:office:office" xmlns:oel="http://schemas.microsoft.com/office/2019/extlst" xmlns:r="http://schemas.openxmlformats.org/officeDocument/2006/relationships" xmlns:m="http://schemas.openxmlformats.org/officeDocument/2006/math" xmlns:v="urn:schemas-microsoft-com:vml" xmlns:wp14="http://schemas.microsoft.com/office/word/2010/wordprocessingDrawing" xmlns:wp="http://schemas.openxmlformats.org/drawingml/2006/wordprocessingDrawing" xmlns:w10="urn:schemas-microsoft-com:office:word" xmlns:w="http://schemas.openxmlformats.org/wordprocessingml/2006/main" xmlns:w14="http://schemas.microsoft.com/office/word/2010/wordml" xmlns:w15="http://schemas.microsoft.com/office/word/2012/wordml" xmlns:w16cex="http://schemas.microsoft.com/office/word/2018/wordml/cex" xmlns:w16cid="http://schemas.microsoft.com/office/word/2016/wordml/cid" xmlns:w16="http://schemas.microsoft.com/office/word/2018/wordml" xmlns:w16du="http://schemas.microsoft.com/office/word/2023/wordml/word16du" xmlns:w16sdtdh="http://schemas.microsoft.com/office/word/2020/wordml/sdtdatahash" xmlns:w16se="http://schemas.microsoft.com/office/word/2015/wordml/symex" xmlns:wpg="http://schemas.microsoft.com/office/word/2010/wordprocessingGroup" xmlns:wpi="http://schemas.microsoft.com/office/word/2010/wordprocessingInk" xmlns:wne="http://schemas.microsoft.com/office/word/2006/wordml" xmlns:wps="http://schemas.microsoft.com/office/word/2010/wordprocessingShape" mc:Ignorable="w14 w15 w16se w16cid w16 w16cex w16sdtdh w16du wp14">
   <w:abstractNum w:abstractNumId="0" w15:restartNumberingAfterBreak="0">
     <w:nsid w:val="1A8D3D39"/>
     <w:multiLevelType w:val="multilevel"/>
@@ -1397,7 +1402,7 @@
 </file>
 
 <file path=word/styles.xml><?xml version="1.0" encoding="utf-8"?>
-<w:styles xmlns:mc="http://schemas.openxmlformats.org/markup-compatibility/2006" xmlns:r="http://schemas.openxmlformats.org/officeDocument/2006/relationships" xmlns:w="http://schemas.openxmlformats.org/wordprocessingml/2006/main" xmlns:w14="http://schemas.microsoft.com/office/word/2010/wordml" xmlns:w15="http://schemas.microsoft.com/office/word/2012/wordml" xmlns:w16cex="http://schemas.microsoft.com/office/word/2018/wordml/cex" xmlns:w16cid="http://schemas.microsoft.com/office/word/2016/wordml/cid" xmlns:w16="http://schemas.microsoft.com/office/word/2018/wordml" xmlns:w16du="http://schemas.microsoft.com/office/word/2023/wordml/word16du" xmlns:w16sdtdh="http://schemas.microsoft.com/office/word/2020/wordml/sdtdatahash" xmlns:w16sdtfl="http://schemas.microsoft.com/office/word/2024/wordml/sdtformatlock" xmlns:w16se="http://schemas.microsoft.com/office/word/2015/wordml/symex" mc:Ignorable="w14 w15 w16se w16cid w16 w16cex w16sdtdh w16sdtfl w16du">
+<w:styles xmlns:mc="http://schemas.openxmlformats.org/markup-compatibility/2006" xmlns:r="http://schemas.openxmlformats.org/officeDocument/2006/relationships" xmlns:w="http://schemas.openxmlformats.org/wordprocessingml/2006/main" xmlns:w14="http://schemas.microsoft.com/office/word/2010/wordml" xmlns:w15="http://schemas.microsoft.com/office/word/2012/wordml" xmlns:w16cex="http://schemas.microsoft.com/office/word/2018/wordml/cex" xmlns:w16cid="http://schemas.microsoft.com/office/word/2016/wordml/cid" xmlns:w16="http://schemas.microsoft.com/office/word/2018/wordml" xmlns:w16du="http://schemas.microsoft.com/office/word/2023/wordml/word16du" xmlns:w16sdtdh="http://schemas.microsoft.com/office/word/2020/wordml/sdtdatahash" xmlns:w16se="http://schemas.microsoft.com/office/word/2015/wordml/symex" mc:Ignorable="w14 w15 w16se w16cid w16 w16cex w16sdtdh w16du">
   <w:docDefaults>
     <w:rPrDefault>
       <w:rPr>
@@ -1793,16 +1798,16 @@
     <w:lsdException w:name="Unresolved Mention" w:semiHidden="1" w:unhideWhenUsed="1"/>
     <w:lsdException w:name="Smart Link" w:semiHidden="1" w:unhideWhenUsed="1"/>
   </w:latentStyles>
-  <w:style w:type="paragraph" w:default="1" w:styleId="Normale">
+  <w:style w:type="paragraph" w:default="1" w:styleId="Normal">
     <w:name w:val="Normal"/>
     <w:qFormat/>
     <w:rsid w:val="00FE7D6B"/>
   </w:style>
-  <w:style w:type="paragraph" w:styleId="Titolo1">
+  <w:style w:type="paragraph" w:styleId="Heading1">
     <w:name w:val="heading 1"/>
-    <w:basedOn w:val="Normale"/>
-    <w:next w:val="Normale"/>
-    <w:link w:val="Titolo1Carattere"/>
+    <w:basedOn w:val="Normal"/>
+    <w:next w:val="Normal"/>
+    <w:link w:val="Heading1Char"/>
     <w:uiPriority w:val="9"/>
     <w:qFormat/>
     <w:rsid w:val="00203DD7"/>
@@ -1819,11 +1824,11 @@
       <w:szCs w:val="40"/>
     </w:rPr>
   </w:style>
-  <w:style w:type="paragraph" w:styleId="Titolo2">
+  <w:style w:type="paragraph" w:styleId="Heading2">
     <w:name w:val="heading 2"/>
-    <w:basedOn w:val="Normale"/>
-    <w:next w:val="Normale"/>
-    <w:link w:val="Titolo2Carattere"/>
+    <w:basedOn w:val="Normal"/>
+    <w:next w:val="Normal"/>
+    <w:link w:val="Heading2Char"/>
     <w:uiPriority w:val="9"/>
     <w:semiHidden/>
     <w:unhideWhenUsed/>
@@ -1842,11 +1847,11 @@
       <w:szCs w:val="32"/>
     </w:rPr>
   </w:style>
-  <w:style w:type="paragraph" w:styleId="Titolo3">
+  <w:style w:type="paragraph" w:styleId="Heading3">
     <w:name w:val="heading 3"/>
-    <w:basedOn w:val="Normale"/>
-    <w:next w:val="Normale"/>
-    <w:link w:val="Titolo3Carattere"/>
+    <w:basedOn w:val="Normal"/>
+    <w:next w:val="Normal"/>
+    <w:link w:val="Heading3Char"/>
     <w:uiPriority w:val="9"/>
     <w:semiHidden/>
     <w:unhideWhenUsed/>
@@ -1865,11 +1870,11 @@
       <w:szCs w:val="28"/>
     </w:rPr>
   </w:style>
-  <w:style w:type="paragraph" w:styleId="Titolo4">
+  <w:style w:type="paragraph" w:styleId="Heading4">
     <w:name w:val="heading 4"/>
-    <w:basedOn w:val="Normale"/>
-    <w:next w:val="Normale"/>
-    <w:link w:val="Titolo4Carattere"/>
+    <w:basedOn w:val="Normal"/>
+    <w:next w:val="Normal"/>
+    <w:link w:val="Heading4Char"/>
     <w:uiPriority w:val="9"/>
     <w:semiHidden/>
     <w:unhideWhenUsed/>
@@ -1888,11 +1893,11 @@
       <w:color w:val="0F4761" w:themeColor="accent1" w:themeShade="BF"/>
     </w:rPr>
   </w:style>
-  <w:style w:type="paragraph" w:styleId="Titolo5">
+  <w:style w:type="paragraph" w:styleId="Heading5">
     <w:name w:val="heading 5"/>
-    <w:basedOn w:val="Normale"/>
-    <w:next w:val="Normale"/>
-    <w:link w:val="Titolo5Carattere"/>
+    <w:basedOn w:val="Normal"/>
+    <w:next w:val="Normal"/>
+    <w:link w:val="Heading5Char"/>
     <w:uiPriority w:val="9"/>
     <w:semiHidden/>
     <w:unhideWhenUsed/>
@@ -1909,11 +1914,11 @@
       <w:color w:val="0F4761" w:themeColor="accent1" w:themeShade="BF"/>
     </w:rPr>
   </w:style>
-  <w:style w:type="paragraph" w:styleId="Titolo6">
+  <w:style w:type="paragraph" w:styleId="Heading6">
     <w:name w:val="heading 6"/>
-    <w:basedOn w:val="Normale"/>
-    <w:next w:val="Normale"/>
-    <w:link w:val="Titolo6Carattere"/>
+    <w:basedOn w:val="Normal"/>
+    <w:next w:val="Normal"/>
+    <w:link w:val="Heading6Char"/>
     <w:uiPriority w:val="9"/>
     <w:semiHidden/>
     <w:unhideWhenUsed/>
@@ -1932,11 +1937,11 @@
       <w:color w:val="595959" w:themeColor="text1" w:themeTint="A6"/>
     </w:rPr>
   </w:style>
-  <w:style w:type="paragraph" w:styleId="Titolo7">
+  <w:style w:type="paragraph" w:styleId="Heading7">
     <w:name w:val="heading 7"/>
-    <w:basedOn w:val="Normale"/>
-    <w:next w:val="Normale"/>
-    <w:link w:val="Titolo7Carattere"/>
+    <w:basedOn w:val="Normal"/>
+    <w:next w:val="Normal"/>
+    <w:link w:val="Heading7Char"/>
     <w:uiPriority w:val="9"/>
     <w:semiHidden/>
     <w:unhideWhenUsed/>
@@ -1953,11 +1958,11 @@
       <w:color w:val="595959" w:themeColor="text1" w:themeTint="A6"/>
     </w:rPr>
   </w:style>
-  <w:style w:type="paragraph" w:styleId="Titolo8">
+  <w:style w:type="paragraph" w:styleId="Heading8">
     <w:name w:val="heading 8"/>
-    <w:basedOn w:val="Normale"/>
-    <w:next w:val="Normale"/>
-    <w:link w:val="Titolo8Carattere"/>
+    <w:basedOn w:val="Normal"/>
+    <w:next w:val="Normal"/>
+    <w:link w:val="Heading8Char"/>
     <w:uiPriority w:val="9"/>
     <w:semiHidden/>
     <w:unhideWhenUsed/>
@@ -1976,11 +1981,11 @@
       <w:color w:val="272727" w:themeColor="text1" w:themeTint="D8"/>
     </w:rPr>
   </w:style>
-  <w:style w:type="paragraph" w:styleId="Titolo9">
+  <w:style w:type="paragraph" w:styleId="Heading9">
     <w:name w:val="heading 9"/>
-    <w:basedOn w:val="Normale"/>
-    <w:next w:val="Normale"/>
-    <w:link w:val="Titolo9Carattere"/>
+    <w:basedOn w:val="Normal"/>
+    <w:next w:val="Normal"/>
+    <w:link w:val="Heading9Char"/>
     <w:uiPriority w:val="9"/>
     <w:semiHidden/>
     <w:unhideWhenUsed/>
@@ -1997,13 +2002,13 @@
       <w:color w:val="272727" w:themeColor="text1" w:themeTint="D8"/>
     </w:rPr>
   </w:style>
-  <w:style w:type="character" w:default="1" w:styleId="Carpredefinitoparagrafo">
+  <w:style w:type="character" w:default="1" w:styleId="DefaultParagraphFont">
     <w:name w:val="Default Paragraph Font"/>
     <w:uiPriority w:val="1"/>
     <w:semiHidden/>
     <w:unhideWhenUsed/>
   </w:style>
-  <w:style w:type="table" w:default="1" w:styleId="Tabellanormale">
+  <w:style w:type="table" w:default="1" w:styleId="TableNormal">
     <w:name w:val="Normal Table"/>
     <w:uiPriority w:val="99"/>
     <w:semiHidden/>
@@ -2018,16 +2023,16 @@
       </w:tblCellMar>
     </w:tblPr>
   </w:style>
-  <w:style w:type="numbering" w:default="1" w:styleId="Nessunelenco">
+  <w:style w:type="numbering" w:default="1" w:styleId="NoList">
     <w:name w:val="No List"/>
     <w:uiPriority w:val="99"/>
     <w:semiHidden/>
     <w:unhideWhenUsed/>
   </w:style>
-  <w:style w:type="character" w:customStyle="1" w:styleId="Titolo1Carattere">
-    <w:name w:val="Titolo 1 Carattere"/>
-    <w:basedOn w:val="Carpredefinitoparagrafo"/>
-    <w:link w:val="Titolo1"/>
+  <w:style w:type="character" w:customStyle="1" w:styleId="Heading1Char">
+    <w:name w:val="Heading 1 Char"/>
+    <w:basedOn w:val="DefaultParagraphFont"/>
+    <w:link w:val="Heading1"/>
     <w:uiPriority w:val="9"/>
     <w:rsid w:val="00203DD7"/>
     <w:rPr>
@@ -2037,10 +2042,10 @@
       <w:szCs w:val="40"/>
     </w:rPr>
   </w:style>
-  <w:style w:type="character" w:customStyle="1" w:styleId="Titolo2Carattere">
-    <w:name w:val="Titolo 2 Carattere"/>
-    <w:basedOn w:val="Carpredefinitoparagrafo"/>
-    <w:link w:val="Titolo2"/>
+  <w:style w:type="character" w:customStyle="1" w:styleId="Heading2Char">
+    <w:name w:val="Heading 2 Char"/>
+    <w:basedOn w:val="DefaultParagraphFont"/>
+    <w:link w:val="Heading2"/>
     <w:uiPriority w:val="9"/>
     <w:semiHidden/>
     <w:rsid w:val="00203DD7"/>
@@ -2051,10 +2056,10 @@
       <w:szCs w:val="32"/>
     </w:rPr>
   </w:style>
-  <w:style w:type="character" w:customStyle="1" w:styleId="Titolo3Carattere">
-    <w:name w:val="Titolo 3 Carattere"/>
-    <w:basedOn w:val="Carpredefinitoparagrafo"/>
-    <w:link w:val="Titolo3"/>
+  <w:style w:type="character" w:customStyle="1" w:styleId="Heading3Char">
+    <w:name w:val="Heading 3 Char"/>
+    <w:basedOn w:val="DefaultParagraphFont"/>
+    <w:link w:val="Heading3"/>
     <w:uiPriority w:val="9"/>
     <w:semiHidden/>
     <w:rsid w:val="00203DD7"/>
@@ -2065,10 +2070,10 @@
       <w:szCs w:val="28"/>
     </w:rPr>
   </w:style>
-  <w:style w:type="character" w:customStyle="1" w:styleId="Titolo4Carattere">
-    <w:name w:val="Titolo 4 Carattere"/>
-    <w:basedOn w:val="Carpredefinitoparagrafo"/>
-    <w:link w:val="Titolo4"/>
+  <w:style w:type="character" w:customStyle="1" w:styleId="Heading4Char">
+    <w:name w:val="Heading 4 Char"/>
+    <w:basedOn w:val="DefaultParagraphFont"/>
+    <w:link w:val="Heading4"/>
     <w:uiPriority w:val="9"/>
     <w:semiHidden/>
     <w:rsid w:val="00203DD7"/>
@@ -2079,10 +2084,10 @@
       <w:color w:val="0F4761" w:themeColor="accent1" w:themeShade="BF"/>
     </w:rPr>
   </w:style>
-  <w:style w:type="character" w:customStyle="1" w:styleId="Titolo5Carattere">
-    <w:name w:val="Titolo 5 Carattere"/>
-    <w:basedOn w:val="Carpredefinitoparagrafo"/>
-    <w:link w:val="Titolo5"/>
+  <w:style w:type="character" w:customStyle="1" w:styleId="Heading5Char">
+    <w:name w:val="Heading 5 Char"/>
+    <w:basedOn w:val="DefaultParagraphFont"/>
+    <w:link w:val="Heading5"/>
     <w:uiPriority w:val="9"/>
     <w:semiHidden/>
     <w:rsid w:val="00203DD7"/>
@@ -2091,10 +2096,10 @@
       <w:color w:val="0F4761" w:themeColor="accent1" w:themeShade="BF"/>
     </w:rPr>
   </w:style>
-  <w:style w:type="character" w:customStyle="1" w:styleId="Titolo6Carattere">
-    <w:name w:val="Titolo 6 Carattere"/>
-    <w:basedOn w:val="Carpredefinitoparagrafo"/>
-    <w:link w:val="Titolo6"/>
+  <w:style w:type="character" w:customStyle="1" w:styleId="Heading6Char">
+    <w:name w:val="Heading 6 Char"/>
+    <w:basedOn w:val="DefaultParagraphFont"/>
+    <w:link w:val="Heading6"/>
     <w:uiPriority w:val="9"/>
     <w:semiHidden/>
     <w:rsid w:val="00203DD7"/>
@@ -2105,10 +2110,10 @@
       <w:color w:val="595959" w:themeColor="text1" w:themeTint="A6"/>
     </w:rPr>
   </w:style>
-  <w:style w:type="character" w:customStyle="1" w:styleId="Titolo7Carattere">
-    <w:name w:val="Titolo 7 Carattere"/>
-    <w:basedOn w:val="Carpredefinitoparagrafo"/>
-    <w:link w:val="Titolo7"/>
+  <w:style w:type="character" w:customStyle="1" w:styleId="Heading7Char">
+    <w:name w:val="Heading 7 Char"/>
+    <w:basedOn w:val="DefaultParagraphFont"/>
+    <w:link w:val="Heading7"/>
     <w:uiPriority w:val="9"/>
     <w:semiHidden/>
     <w:rsid w:val="00203DD7"/>
@@ -2117,10 +2122,10 @@
       <w:color w:val="595959" w:themeColor="text1" w:themeTint="A6"/>
     </w:rPr>
   </w:style>
-  <w:style w:type="character" w:customStyle="1" w:styleId="Titolo8Carattere">
-    <w:name w:val="Titolo 8 Carattere"/>
-    <w:basedOn w:val="Carpredefinitoparagrafo"/>
-    <w:link w:val="Titolo8"/>
+  <w:style w:type="character" w:customStyle="1" w:styleId="Heading8Char">
+    <w:name w:val="Heading 8 Char"/>
+    <w:basedOn w:val="DefaultParagraphFont"/>
+    <w:link w:val="Heading8"/>
     <w:uiPriority w:val="9"/>
     <w:semiHidden/>
     <w:rsid w:val="00203DD7"/>
@@ -2131,10 +2136,10 @@
       <w:color w:val="272727" w:themeColor="text1" w:themeTint="D8"/>
     </w:rPr>
   </w:style>
-  <w:style w:type="character" w:customStyle="1" w:styleId="Titolo9Carattere">
-    <w:name w:val="Titolo 9 Carattere"/>
-    <w:basedOn w:val="Carpredefinitoparagrafo"/>
-    <w:link w:val="Titolo9"/>
+  <w:style w:type="character" w:customStyle="1" w:styleId="Heading9Char">
+    <w:name w:val="Heading 9 Char"/>
+    <w:basedOn w:val="DefaultParagraphFont"/>
+    <w:link w:val="Heading9"/>
     <w:uiPriority w:val="9"/>
     <w:semiHidden/>
     <w:rsid w:val="00203DD7"/>
@@ -2143,11 +2148,11 @@
       <w:color w:val="272727" w:themeColor="text1" w:themeTint="D8"/>
     </w:rPr>
   </w:style>
-  <w:style w:type="paragraph" w:styleId="Titolo">
+  <w:style w:type="paragraph" w:styleId="Title">
     <w:name w:val="Title"/>
-    <w:basedOn w:val="Normale"/>
-    <w:next w:val="Normale"/>
-    <w:link w:val="TitoloCarattere"/>
+    <w:basedOn w:val="Normal"/>
+    <w:next w:val="Normal"/>
+    <w:link w:val="TitleChar"/>
     <w:uiPriority w:val="10"/>
     <w:qFormat/>
     <w:rsid w:val="00203DD7"/>
@@ -2163,10 +2168,10 @@
       <w:szCs w:val="56"/>
     </w:rPr>
   </w:style>
-  <w:style w:type="character" w:customStyle="1" w:styleId="TitoloCarattere">
-    <w:name w:val="Titolo Carattere"/>
-    <w:basedOn w:val="Carpredefinitoparagrafo"/>
-    <w:link w:val="Titolo"/>
+  <w:style w:type="character" w:customStyle="1" w:styleId="TitleChar">
+    <w:name w:val="Title Char"/>
+    <w:basedOn w:val="DefaultParagraphFont"/>
+    <w:link w:val="Title"/>
     <w:uiPriority w:val="10"/>
     <w:rsid w:val="00203DD7"/>
     <w:rPr>
@@ -2177,11 +2182,11 @@
       <w:szCs w:val="56"/>
     </w:rPr>
   </w:style>
-  <w:style w:type="paragraph" w:styleId="Sottotitolo">
+  <w:style w:type="paragraph" w:styleId="Subtitle">
     <w:name w:val="Subtitle"/>
-    <w:basedOn w:val="Normale"/>
-    <w:next w:val="Normale"/>
-    <w:link w:val="SottotitoloCarattere"/>
+    <w:basedOn w:val="Normal"/>
+    <w:next w:val="Normal"/>
+    <w:link w:val="SubtitleChar"/>
     <w:uiPriority w:val="11"/>
     <w:qFormat/>
     <w:rsid w:val="00203DD7"/>
@@ -2198,10 +2203,10 @@
       <w:szCs w:val="28"/>
     </w:rPr>
   </w:style>
-  <w:style w:type="character" w:customStyle="1" w:styleId="SottotitoloCarattere">
-    <w:name w:val="Sottotitolo Carattere"/>
-    <w:basedOn w:val="Carpredefinitoparagrafo"/>
-    <w:link w:val="Sottotitolo"/>
+  <w:style w:type="character" w:customStyle="1" w:styleId="SubtitleChar">
+    <w:name w:val="Subtitle Char"/>
+    <w:basedOn w:val="DefaultParagraphFont"/>
+    <w:link w:val="Subtitle"/>
     <w:uiPriority w:val="11"/>
     <w:rsid w:val="00203DD7"/>
     <w:rPr>
@@ -2212,11 +2217,11 @@
       <w:szCs w:val="28"/>
     </w:rPr>
   </w:style>
-  <w:style w:type="paragraph" w:styleId="Citazione">
+  <w:style w:type="paragraph" w:styleId="Quote">
     <w:name w:val="Quote"/>
-    <w:basedOn w:val="Normale"/>
-    <w:next w:val="Normale"/>
-    <w:link w:val="CitazioneCarattere"/>
+    <w:basedOn w:val="Normal"/>
+    <w:next w:val="Normal"/>
+    <w:link w:val="QuoteChar"/>
     <w:uiPriority w:val="29"/>
     <w:qFormat/>
     <w:rsid w:val="00203DD7"/>
@@ -2230,10 +2235,10 @@
       <w:color w:val="404040" w:themeColor="text1" w:themeTint="BF"/>
     </w:rPr>
   </w:style>
-  <w:style w:type="character" w:customStyle="1" w:styleId="CitazioneCarattere">
-    <w:name w:val="Citazione Carattere"/>
-    <w:basedOn w:val="Carpredefinitoparagrafo"/>
-    <w:link w:val="Citazione"/>
+  <w:style w:type="character" w:customStyle="1" w:styleId="QuoteChar">
+    <w:name w:val="Quote Char"/>
+    <w:basedOn w:val="DefaultParagraphFont"/>
+    <w:link w:val="Quote"/>
     <w:uiPriority w:val="29"/>
     <w:rsid w:val="00203DD7"/>
     <w:rPr>
@@ -2242,9 +2247,9 @@
       <w:color w:val="404040" w:themeColor="text1" w:themeTint="BF"/>
     </w:rPr>
   </w:style>
-  <w:style w:type="paragraph" w:styleId="Paragrafoelenco">
+  <w:style w:type="paragraph" w:styleId="ListParagraph">
     <w:name w:val="List Paragraph"/>
-    <w:basedOn w:val="Normale"/>
+    <w:basedOn w:val="Normal"/>
     <w:uiPriority w:val="34"/>
     <w:qFormat/>
     <w:rsid w:val="00203DD7"/>
@@ -2253,9 +2258,9 @@
       <w:contextualSpacing/>
     </w:pPr>
   </w:style>
-  <w:style w:type="character" w:styleId="Enfasiintensa">
+  <w:style w:type="character" w:styleId="IntenseEmphasis">
     <w:name w:val="Intense Emphasis"/>
-    <w:basedOn w:val="Carpredefinitoparagrafo"/>
+    <w:basedOn w:val="DefaultParagraphFont"/>
     <w:uiPriority w:val="21"/>
     <w:qFormat/>
     <w:rsid w:val="00203DD7"/>
@@ -2265,11 +2270,11 @@
       <w:color w:val="0F4761" w:themeColor="accent1" w:themeShade="BF"/>
     </w:rPr>
   </w:style>
-  <w:style w:type="paragraph" w:styleId="Citazioneintensa">
+  <w:style w:type="paragraph" w:styleId="IntenseQuote">
     <w:name w:val="Intense Quote"/>
-    <w:basedOn w:val="Normale"/>
-    <w:next w:val="Normale"/>
-    <w:link w:val="CitazioneintensaCarattere"/>
+    <w:basedOn w:val="Normal"/>
+    <w:next w:val="Normal"/>
+    <w:link w:val="IntenseQuoteChar"/>
     <w:uiPriority w:val="30"/>
     <w:qFormat/>
     <w:rsid w:val="00203DD7"/>
@@ -2288,10 +2293,10 @@
       <w:color w:val="0F4761" w:themeColor="accent1" w:themeShade="BF"/>
     </w:rPr>
   </w:style>
-  <w:style w:type="character" w:customStyle="1" w:styleId="CitazioneintensaCarattere">
-    <w:name w:val="Citazione intensa Carattere"/>
-    <w:basedOn w:val="Carpredefinitoparagrafo"/>
-    <w:link w:val="Citazioneintensa"/>
+  <w:style w:type="character" w:customStyle="1" w:styleId="IntenseQuoteChar">
+    <w:name w:val="Intense Quote Char"/>
+    <w:basedOn w:val="DefaultParagraphFont"/>
+    <w:link w:val="IntenseQuote"/>
     <w:uiPriority w:val="30"/>
     <w:rsid w:val="00203DD7"/>
     <w:rPr>
@@ -2300,9 +2305,9 @@
       <w:color w:val="0F4761" w:themeColor="accent1" w:themeShade="BF"/>
     </w:rPr>
   </w:style>
-  <w:style w:type="character" w:styleId="Riferimentointenso">
+  <w:style w:type="character" w:styleId="IntenseReference">
     <w:name w:val="Intense Reference"/>
-    <w:basedOn w:val="Carpredefinitoparagrafo"/>
+    <w:basedOn w:val="DefaultParagraphFont"/>
     <w:uiPriority w:val="32"/>
     <w:qFormat/>
     <w:rsid w:val="00203DD7"/>
@@ -2314,9 +2319,9 @@
       <w:spacing w:val="5"/>
     </w:rPr>
   </w:style>
-  <w:style w:type="character" w:styleId="Collegamentoipertestuale">
+  <w:style w:type="character" w:styleId="Hyperlink">
     <w:name w:val="Hyperlink"/>
-    <w:basedOn w:val="Carpredefinitoparagrafo"/>
+    <w:basedOn w:val="DefaultParagraphFont"/>
     <w:uiPriority w:val="99"/>
     <w:unhideWhenUsed/>
     <w:rsid w:val="00FE7D6B"/>
@@ -2325,9 +2330,9 @@
       <w:u w:val="single"/>
     </w:rPr>
   </w:style>
-  <w:style w:type="character" w:styleId="Menzionenonrisolta">
+  <w:style w:type="character" w:styleId="UnresolvedMention">
     <w:name w:val="Unresolved Mention"/>
-    <w:basedOn w:val="Carpredefinitoparagrafo"/>
+    <w:basedOn w:val="DefaultParagraphFont"/>
     <w:uiPriority w:val="99"/>
     <w:semiHidden/>
     <w:unhideWhenUsed/>
@@ -2337,9 +2342,9 @@
       <w:shd w:val="clear" w:color="auto" w:fill="E1DFDD"/>
     </w:rPr>
   </w:style>
-  <w:style w:type="character" w:styleId="Collegamentovisitato">
+  <w:style w:type="character" w:styleId="FollowedHyperlink">
     <w:name w:val="FollowedHyperlink"/>
-    <w:basedOn w:val="Carpredefinitoparagrafo"/>
+    <w:basedOn w:val="DefaultParagraphFont"/>
     <w:uiPriority w:val="99"/>
     <w:semiHidden/>
     <w:unhideWhenUsed/>
@@ -2349,9 +2354,9 @@
       <w:u w:val="single"/>
     </w:rPr>
   </w:style>
-  <w:style w:type="paragraph" w:styleId="NormaleWeb">
+  <w:style w:type="paragraph" w:styleId="NormalWeb">
     <w:name w:val="Normal (Web)"/>
-    <w:basedOn w:val="Normale"/>
+    <w:basedOn w:val="Normal"/>
     <w:uiPriority w:val="99"/>
     <w:semiHidden/>
     <w:unhideWhenUsed/>
@@ -2661,6 +2666,15 @@
 </file>
 
 <file path=customXml/item1.xml><?xml version="1.0" encoding="utf-8"?>
+<?mso-contentType ?>
+<FormTemplates xmlns="http://schemas.microsoft.com/sharepoint/v3/contenttype/forms">
+  <Display>DocumentLibraryForm</Display>
+  <Edit>DocumentLibraryForm</Edit>
+  <New>DocumentLibraryForm</New>
+</FormTemplates>
+</file>
+
+<file path=customXml/item2.xml><?xml version="1.0" encoding="utf-8"?>
 <ct:contentTypeSchema xmlns:ct="http://schemas.microsoft.com/office/2006/metadata/contentType" xmlns:ma="http://schemas.microsoft.com/office/2006/metadata/properties/metaAttributes" ct:_="" ma:_="" ma:contentTypeName="Documento" ma:contentTypeID="0x0101004CF70A1289C2C145AC32CB5C84A0BE1C" ma:contentTypeVersion="4" ma:contentTypeDescription="Creare un nuovo documento." ma:contentTypeScope="" ma:versionID="ec45a703f6c6a00acf93d1c15dc3a850">
   <xsd:schema xmlns:xsd="http://www.w3.org/2001/XMLSchema" xmlns:xs="http://www.w3.org/2001/XMLSchema" xmlns:p="http://schemas.microsoft.com/office/2006/metadata/properties" xmlns:ns2="cc1804a4-4357-4ec9-855a-9cd8c7329efe" targetNamespace="http://schemas.microsoft.com/office/2006/metadata/properties" ma:root="true" ma:fieldsID="91bc29c95b2b945afeac69b68827098f" ns2:_="">
     <xsd:import namespace="cc1804a4-4357-4ec9-855a-9cd8c7329efe"/>
@@ -2804,15 +2818,6 @@
 </ct:contentTypeSchema>
 </file>
 
-<file path=customXml/item2.xml><?xml version="1.0" encoding="utf-8"?>
-<?mso-contentType ?>
-<FormTemplates xmlns="http://schemas.microsoft.com/sharepoint/v3/contenttype/forms">
-  <Display>DocumentLibraryForm</Display>
-  <Edit>DocumentLibraryForm</Edit>
-  <New>DocumentLibraryForm</New>
-</FormTemplates>
-</file>
-
 <file path=customXml/item3.xml><?xml version="1.0" encoding="utf-8"?>
 <p:properties xmlns:p="http://schemas.microsoft.com/office/2006/metadata/properties" xmlns:xsi="http://www.w3.org/2001/XMLSchema-instance" xmlns:pc="http://schemas.microsoft.com/office/infopath/2007/PartnerControls">
   <documentManagement/>
@@ -2820,13 +2825,36 @@
 </file>
 
 <file path=customXml/itemProps1.xml><?xml version="1.0" encoding="utf-8"?>
-<ds:datastoreItem xmlns:ds="http://schemas.openxmlformats.org/officeDocument/2006/customXml" ds:itemID="{1567D51E-9B5F-48E0-B157-9B841BF52B3A}"/>
+<ds:datastoreItem xmlns:ds="http://schemas.openxmlformats.org/officeDocument/2006/customXml" ds:itemID="{D78B2C48-F79D-430A-8E65-E1EFD5CBCEAC}">
+  <ds:schemaRefs>
+    <ds:schemaRef ds:uri="http://schemas.microsoft.com/sharepoint/v3/contenttype/forms"/>
+  </ds:schemaRefs>
+</ds:datastoreItem>
 </file>
 
 <file path=customXml/itemProps2.xml><?xml version="1.0" encoding="utf-8"?>
-<ds:datastoreItem xmlns:ds="http://schemas.openxmlformats.org/officeDocument/2006/customXml" ds:itemID="{D78B2C48-F79D-430A-8E65-E1EFD5CBCEAC}"/>
+<ds:datastoreItem xmlns:ds="http://schemas.openxmlformats.org/officeDocument/2006/customXml" ds:itemID="{1567D51E-9B5F-48E0-B157-9B841BF52B3A}">
+  <ds:schemaRefs>
+    <ds:schemaRef ds:uri="http://schemas.microsoft.com/office/2006/metadata/contentType"/>
+    <ds:schemaRef ds:uri="http://schemas.microsoft.com/office/2006/metadata/properties/metaAttributes"/>
+    <ds:schemaRef ds:uri="http://www.w3.org/2001/XMLSchema"/>
+    <ds:schemaRef ds:uri="http://schemas.microsoft.com/office/2006/metadata/properties"/>
+    <ds:schemaRef ds:uri="cc1804a4-4357-4ec9-855a-9cd8c7329efe"/>
+    <ds:schemaRef ds:uri="http://schemas.microsoft.com/office/2006/documentManagement/types"/>
+    <ds:schemaRef ds:uri="http://schemas.microsoft.com/office/infopath/2007/PartnerControls"/>
+    <ds:schemaRef ds:uri="http://schemas.openxmlformats.org/package/2006/metadata/core-properties"/>
+    <ds:schemaRef ds:uri="http://purl.org/dc/elements/1.1/"/>
+    <ds:schemaRef ds:uri="http://purl.org/dc/terms/"/>
+    <ds:schemaRef ds:uri="http://schemas.microsoft.com/internal/obd"/>
+  </ds:schemaRefs>
+</ds:datastoreItem>
 </file>
 
 <file path=customXml/itemProps3.xml><?xml version="1.0" encoding="utf-8"?>
-<ds:datastoreItem xmlns:ds="http://schemas.openxmlformats.org/officeDocument/2006/customXml" ds:itemID="{5589110B-AC8E-4BD2-AE49-1D764DD5E378}"/>
+<ds:datastoreItem xmlns:ds="http://schemas.openxmlformats.org/officeDocument/2006/customXml" ds:itemID="{5589110B-AC8E-4BD2-AE49-1D764DD5E378}">
+  <ds:schemaRefs>
+    <ds:schemaRef ds:uri="http://schemas.microsoft.com/office/2006/metadata/properties"/>
+    <ds:schemaRef ds:uri="http://schemas.microsoft.com/office/infopath/2007/PartnerControls"/>
+  </ds:schemaRefs>
+</ds:datastoreItem>
 </file>
</xml_diff>